<commit_message>
Fixes issue where cost was used instead of absolute error. Fixes issue where a check wasn't done after the epoch finished.
</commit_message>
<xml_diff>
--- a/Lab Report 1.docx
+++ b/Lab Report 1.docx
@@ -213,8 +213,6 @@
       <w:r>
         <w:t>ks</w:t>
       </w:r>
-      <w:bookmarkStart w:id="0" w:name="_GoBack"/>
-      <w:bookmarkEnd w:id="0"/>
       <w:r>
         <w:t xml:space="preserve"> </w:t>
       </w:r>
@@ -228,7 +226,13 @@
     <w:p>
       <w:r>
         <w:tab/>
-        <w:t>The GUI shows connections, weights, biases, inputs, and desired outputs. The speed of training can be adjusted with the slider on the bottom part of the screen. The integer it is set to is the time in milliseconds between each update. Increase the delay to see the network’s current cost, input, and output.</w:t>
+        <w:t xml:space="preserve">The GUI shows connections, weights, biases, inputs, and desired outputs. The speed of training can be adjusted with the slider on the bottom part of the screen. The integer it is set to is the time in milliseconds between each update. Increase the delay to see the network’s current </w:t>
+      </w:r>
+      <w:r>
+        <w:t>error</w:t>
+      </w:r>
+      <w:r>
+        <w:t>, input, and output.</w:t>
       </w:r>
       <w:r>
         <w:t xml:space="preserve"> </w:t>
@@ -786,14 +790,34 @@
         <w:rPr>
           <w:rFonts w:eastAsiaTheme="minorEastAsia"/>
         </w:rPr>
-        <w:t>After some point, the network takes too long to converge. With 64 nodes in my hidden layer, the cost remained at 0.499999 for most inputs.</w:t>
-      </w:r>
-      <w:r>
-        <w:rPr>
-          <w:rFonts w:eastAsiaTheme="minorEastAsia"/>
-        </w:rPr>
-        <w:t xml:space="preserve"> A similar result happens with deeper networks; expanding to 2 or 3 hidden layers makes the cost sit at around 0.125.</w:t>
-      </w:r>
+        <w:t xml:space="preserve">After some point, the network takes too long to converge. With 64 nodes in my hidden layer, the </w:t>
+      </w:r>
+      <w:r>
+        <w:rPr>
+          <w:rFonts w:eastAsiaTheme="minorEastAsia"/>
+        </w:rPr>
+        <w:t>error</w:t>
+      </w:r>
+      <w:r>
+        <w:rPr>
+          <w:rFonts w:eastAsiaTheme="minorEastAsia"/>
+        </w:rPr>
+        <w:t xml:space="preserve"> remained at 0.499999 for most inputs.</w:t>
+      </w:r>
+      <w:r>
+        <w:rPr>
+          <w:rFonts w:eastAsiaTheme="minorEastAsia"/>
+        </w:rPr>
+        <w:t xml:space="preserve"> A similar result happens with deeper networks</w:t>
+      </w:r>
+      <w:r>
+        <w:rPr>
+          <w:rFonts w:eastAsiaTheme="minorEastAsia"/>
+        </w:rPr>
+        <w:t>.</w:t>
+      </w:r>
+      <w:bookmarkStart w:id="0" w:name="_GoBack"/>
+      <w:bookmarkEnd w:id="0"/>
     </w:p>
     <w:p>
       <w:pPr>
@@ -2819,11 +2843,11 @@
           <c:showPercent val="0"/>
           <c:showBubbleSize val="0"/>
         </c:dLbls>
-        <c:axId val="-1567548560"/>
-        <c:axId val="-1567546432"/>
+        <c:axId val="95443456"/>
+        <c:axId val="95609776"/>
       </c:scatterChart>
       <c:valAx>
-        <c:axId val="-1567548560"/>
+        <c:axId val="95443456"/>
         <c:scaling>
           <c:orientation val="minMax"/>
         </c:scaling>
@@ -2935,12 +2959,12 @@
             <a:endParaRPr lang="en-US"/>
           </a:p>
         </c:txPr>
-        <c:crossAx val="-1567546432"/>
+        <c:crossAx val="95609776"/>
         <c:crosses val="autoZero"/>
         <c:crossBetween val="midCat"/>
       </c:valAx>
       <c:valAx>
-        <c:axId val="-1567546432"/>
+        <c:axId val="95609776"/>
         <c:scaling>
           <c:orientation val="minMax"/>
         </c:scaling>
@@ -3015,6 +3039,7 @@
             </a:p>
           </c:txPr>
         </c:title>
+        <c:numFmt formatCode="General" sourceLinked="0"/>
         <c:majorTickMark val="none"/>
         <c:minorTickMark val="none"/>
         <c:tickLblPos val="nextTo"/>
@@ -3051,7 +3076,7 @@
             <a:endParaRPr lang="en-US"/>
           </a:p>
         </c:txPr>
-        <c:crossAx val="-1567548560"/>
+        <c:crossAx val="95443456"/>
         <c:crosses val="autoZero"/>
         <c:crossBetween val="midCat"/>
       </c:valAx>

</xml_diff>